<commit_message>
updated save and open, autodelete
</commit_message>
<xml_diff>
--- a/1.docx
+++ b/1.docx
@@ -4,12 +4,75 @@
   <w:body>
     <w:p>
       <w:r>
-        <w:t>4515446465</w:t>
+        <w:rPr>
+          <w:sz w:val="144"/>
+        </w:rPr>
+        <w:t>k</w:t>
       </w:r>
     </w:p>
     <w:p>
       <w:r>
-        <w:t>юдьододщожщжщжз</w:t>
+        <w:rPr>
+          <w:sz w:val="144"/>
+        </w:rPr>
+        <w:t>k</w:t>
+      </w:r>
+    </w:p>
+    <w:p>
+      <w:r>
+        <w:rPr>
+          <w:sz w:val="144"/>
+        </w:rPr>
+        <w:t>k</w:t>
+      </w:r>
+    </w:p>
+    <w:p>
+      <w:r>
+        <w:rPr>
+          <w:sz w:val="144"/>
+        </w:rPr>
+        <w:t>kk</w:t>
+      </w:r>
+    </w:p>
+    <w:p>
+      <w:r>
+        <w:rPr>
+          <w:sz w:val="144"/>
+        </w:rPr>
+        <w:t>k</w:t>
+      </w:r>
+    </w:p>
+    <w:p>
+      <w:r>
+        <w:rPr>
+          <w:sz w:val="144"/>
+        </w:rPr>
+        <w:t>k</w:t>
+      </w:r>
+    </w:p>
+    <w:p>
+      <w:r>
+        <w:rPr>
+          <w:sz w:val="144"/>
+        </w:rPr>
+        <w:t>k</w:t>
+      </w:r>
+    </w:p>
+    <w:p>
+      <w:r>
+        <w:rPr>
+          <w:sz w:val="144"/>
+        </w:rPr>
+        <w:t>k</w:t>
+      </w:r>
+    </w:p>
+    <w:p>
+      <w:r>
+        <w:rPr>
+          <w:color w:val="000000"/>
+          <w:sz w:val="144"/>
+        </w:rPr>
+        <w:t>kkkkkkkkkkkkkkkkkkkkkkkkkkkkkkkkkkkkk</w:t>
       </w:r>
     </w:p>
     <w:sectPr>
@@ -385,6 +448,9 @@
     <w:name w:val="Normal"/>
     <w:qFormat/>
     <w:rsid w:val="00FC693F"/>
+    <w:rPr>
+      <w:rFonts w:ascii="Calibri" w:hAnsi="Calibri" w:eastAsia="Calibri"/>
+    </w:rPr>
   </w:style>
   <w:style w:type="paragraph" w:styleId="Header">
     <w:name w:val="header"/>

</xml_diff>